<commit_message>
improve loader to load nomals
</commit_message>
<xml_diff>
--- a/计算机图形学作业报告-景致（515030910301）.docx
+++ b/计算机图形学作业报告-景致（515030910301）.docx
@@ -59,8 +59,6 @@
         </w:rPr>
         <w:t xml:space="preserve">  </w:t>
       </w:r>
-      <w:bookmarkStart w:id="0" w:name="_GoBack"/>
-      <w:bookmarkEnd w:id="0"/>
       <w:r>
         <w:rPr>
           <w:rFonts w:hint="eastAsia"/>
@@ -119,7 +117,6 @@
         <w:pStyle w:val="a3"/>
         <w:ind w:left="1080"/>
         <w:rPr>
-          <w:rFonts w:hint="eastAsia"/>
           <w:sz w:val="28"/>
           <w:szCs w:val="28"/>
         </w:rPr>
@@ -174,6 +171,7 @@
           <w:szCs w:val="28"/>
         </w:rPr>
       </w:pPr>
+      <w:proofErr w:type="spellStart"/>
       <w:r>
         <w:rPr>
           <w:rFonts w:hint="eastAsia"/>
@@ -182,6 +180,7 @@
         </w:rPr>
         <w:t>openGL</w:t>
       </w:r>
+      <w:proofErr w:type="spellEnd"/>
       <w:r>
         <w:rPr>
           <w:rFonts w:hint="eastAsia"/>
@@ -222,6 +221,7 @@
         </w:rPr>
         <w:t>并未使用</w:t>
       </w:r>
+      <w:proofErr w:type="spellStart"/>
       <w:r>
         <w:rPr>
           <w:rFonts w:hint="eastAsia"/>
@@ -230,6 +230,7 @@
         </w:rPr>
         <w:t>glew</w:t>
       </w:r>
+      <w:proofErr w:type="spellEnd"/>
       <w:r>
         <w:rPr>
           <w:rFonts w:hint="eastAsia"/>
@@ -238,6 +239,7 @@
         </w:rPr>
         <w:t>和</w:t>
       </w:r>
+      <w:proofErr w:type="spellStart"/>
       <w:r>
         <w:rPr>
           <w:rFonts w:hint="eastAsia"/>
@@ -246,6 +248,7 @@
         </w:rPr>
         <w:t>glfw</w:t>
       </w:r>
+      <w:proofErr w:type="spellEnd"/>
       <w:r>
         <w:rPr>
           <w:rFonts w:hint="eastAsia"/>
@@ -302,7 +305,6 @@
         <w:pStyle w:val="a3"/>
         <w:ind w:left="1080"/>
         <w:rPr>
-          <w:rFonts w:hint="eastAsia"/>
           <w:sz w:val="28"/>
           <w:szCs w:val="28"/>
         </w:rPr>
@@ -500,6 +502,7 @@
         </w:rPr>
         <w:t>编写了简单的</w:t>
       </w:r>
+      <w:proofErr w:type="spellStart"/>
       <w:r>
         <w:rPr>
           <w:rFonts w:hint="eastAsia"/>
@@ -508,6 +511,7 @@
         </w:rPr>
         <w:t>obj</w:t>
       </w:r>
+      <w:proofErr w:type="spellEnd"/>
       <w:r>
         <w:rPr>
           <w:rFonts w:hint="eastAsia"/>
@@ -516,6 +520,7 @@
         </w:rPr>
         <w:t>加载器，可加载</w:t>
       </w:r>
+      <w:proofErr w:type="spellStart"/>
       <w:r>
         <w:rPr>
           <w:rFonts w:hint="eastAsia"/>
@@ -524,6 +529,7 @@
         </w:rPr>
         <w:t>obj</w:t>
       </w:r>
+      <w:proofErr w:type="spellEnd"/>
       <w:r>
         <w:rPr>
           <w:rFonts w:hint="eastAsia"/>
@@ -538,23 +544,7 @@
           <w:sz w:val="28"/>
           <w:szCs w:val="28"/>
         </w:rPr>
-        <w:t>v</w:t>
-      </w:r>
-      <w:r>
-        <w:rPr>
-          <w:rFonts w:hint="eastAsia"/>
-          <w:sz w:val="28"/>
-          <w:szCs w:val="28"/>
-        </w:rPr>
-        <w:t>、</w:t>
-      </w:r>
-      <w:r>
-        <w:rPr>
-          <w:rFonts w:hint="eastAsia"/>
-          <w:sz w:val="28"/>
-          <w:szCs w:val="28"/>
-        </w:rPr>
-        <w:t>f</w:t>
+        <w:t>定点、平面、法线</w:t>
       </w:r>
       <w:r>
         <w:rPr>
@@ -570,7 +560,6 @@
         <w:pStyle w:val="a3"/>
         <w:ind w:left="1080"/>
         <w:rPr>
-          <w:rFonts w:hint="eastAsia"/>
           <w:sz w:val="28"/>
           <w:szCs w:val="28"/>
         </w:rPr>
@@ -648,6 +637,7 @@
         </w:rPr>
         <w:t>键盘上键——加载预设</w:t>
       </w:r>
+      <w:proofErr w:type="spellStart"/>
       <w:r>
         <w:rPr>
           <w:rFonts w:hint="eastAsia"/>
@@ -656,6 +646,7 @@
         </w:rPr>
         <w:t>obj</w:t>
       </w:r>
+      <w:proofErr w:type="spellEnd"/>
       <w:r>
         <w:rPr>
           <w:rFonts w:hint="eastAsia"/>
@@ -664,14 +655,8 @@
         </w:rPr>
         <w:t>模型</w:t>
       </w:r>
-      <w:r>
-        <w:rPr>
-          <w:rFonts w:hint="eastAsia"/>
-          <w:sz w:val="28"/>
-          <w:szCs w:val="28"/>
-        </w:rPr>
-        <w:t>suzanne</w:t>
-      </w:r>
+      <w:bookmarkStart w:id="0" w:name="_GoBack"/>
+      <w:bookmarkEnd w:id="0"/>
     </w:p>
     <w:p>
       <w:pPr>
@@ -688,31 +673,7 @@
           <w:sz w:val="28"/>
           <w:szCs w:val="28"/>
         </w:rPr>
-        <w:t>键盘下键——加载预设</w:t>
-      </w:r>
-      <w:r>
-        <w:rPr>
-          <w:rFonts w:hint="eastAsia"/>
-          <w:sz w:val="28"/>
-          <w:szCs w:val="28"/>
-        </w:rPr>
-        <w:t>obj</w:t>
-      </w:r>
-      <w:r>
-        <w:rPr>
-          <w:rFonts w:hint="eastAsia"/>
-          <w:sz w:val="28"/>
-          <w:szCs w:val="28"/>
-        </w:rPr>
-        <w:t>模型</w:t>
-      </w:r>
-      <w:r>
-        <w:rPr>
-          <w:rFonts w:hint="eastAsia"/>
-          <w:sz w:val="28"/>
-          <w:szCs w:val="28"/>
-        </w:rPr>
-        <w:t>body</w:t>
+        <w:t>键盘左键——还原为小球</w:t>
       </w:r>
     </w:p>
     <w:p>
@@ -730,7 +691,15 @@
           <w:sz w:val="28"/>
           <w:szCs w:val="28"/>
         </w:rPr>
-        <w:t>键盘左键——还原为小球</w:t>
+        <w:t>键盘右键——</w:t>
+      </w:r>
+      <w:r>
+        <w:rPr>
+          <w:rFonts w:hint="eastAsia"/>
+          <w:sz w:val="28"/>
+          <w:szCs w:val="28"/>
+        </w:rPr>
+        <w:t>重置位置和速度</w:t>
       </w:r>
     </w:p>
     <w:p>
@@ -738,33 +707,6 @@
         <w:pStyle w:val="a3"/>
         <w:ind w:left="1080"/>
         <w:rPr>
-          <w:sz w:val="28"/>
-          <w:szCs w:val="28"/>
-        </w:rPr>
-      </w:pPr>
-      <w:r>
-        <w:rPr>
-          <w:rFonts w:hint="eastAsia"/>
-          <w:sz w:val="28"/>
-          <w:szCs w:val="28"/>
-        </w:rPr>
-        <w:t>键盘右键——</w:t>
-      </w:r>
-      <w:r>
-        <w:rPr>
-          <w:rFonts w:hint="eastAsia"/>
-          <w:sz w:val="28"/>
-          <w:szCs w:val="28"/>
-        </w:rPr>
-        <w:t>重置位置和速度</w:t>
-      </w:r>
-    </w:p>
-    <w:p>
-      <w:pPr>
-        <w:pStyle w:val="a3"/>
-        <w:ind w:left="1080"/>
-        <w:rPr>
-          <w:rFonts w:hint="eastAsia"/>
           <w:sz w:val="28"/>
           <w:szCs w:val="28"/>
         </w:rPr>
@@ -841,7 +783,6 @@
           <w:numId w:val="2"/>
         </w:numPr>
         <w:rPr>
-          <w:rFonts w:hint="eastAsia"/>
           <w:sz w:val="28"/>
           <w:szCs w:val="28"/>
         </w:rPr>

</xml_diff>